<commit_message>
Backups dings and bunms
</commit_message>
<xml_diff>
--- a/Backup.docx
+++ b/Backup.docx
@@ -159,8 +159,19 @@
           <w:sz w:val="19"/>
           <w:szCs w:val="19"/>
         </w:rPr>
-        <w:t xml:space="preserve"> Katalog</w:t>
-      </w:r>
+        <w:t xml:space="preserve"> </w:t>
+      </w:r>
+      <w:proofErr w:type="spellStart"/>
+      <w:r>
+        <w:rPr>
+          <w:rFonts w:ascii="Consolas" w:hAnsi="Consolas" w:cs="Consolas"/>
+          <w:color w:val="000000"/>
+          <w:sz w:val="19"/>
+          <w:szCs w:val="19"/>
+        </w:rPr>
+        <w:t>Katalog</w:t>
+      </w:r>
+      <w:proofErr w:type="spellEnd"/>
     </w:p>
     <w:p>
       <w:pPr>
@@ -288,6 +299,7 @@
         </w:rPr>
         <w:t xml:space="preserve"> </w:t>
       </w:r>
+      <w:proofErr w:type="spellStart"/>
       <w:r>
         <w:rPr>
           <w:rFonts w:ascii="Consolas" w:hAnsi="Consolas" w:cs="Consolas"/>
@@ -295,7 +307,17 @@
           <w:sz w:val="19"/>
           <w:szCs w:val="19"/>
         </w:rPr>
-        <w:t>N'Katalog_p'</w:t>
+        <w:t>N'Katalog_p</w:t>
+      </w:r>
+      <w:proofErr w:type="spellEnd"/>
+      <w:r>
+        <w:rPr>
+          <w:rFonts w:ascii="Consolas" w:hAnsi="Consolas" w:cs="Consolas"/>
+          <w:color w:val="FF0000"/>
+          <w:sz w:val="19"/>
+          <w:szCs w:val="19"/>
+        </w:rPr>
+        <w:t>'</w:t>
       </w:r>
       <w:r>
         <w:rPr>
@@ -351,6 +373,7 @@
         </w:rPr>
         <w:t xml:space="preserve"> </w:t>
       </w:r>
+      <w:proofErr w:type="spellStart"/>
       <w:r>
         <w:rPr>
           <w:rFonts w:ascii="Consolas" w:hAnsi="Consolas" w:cs="Consolas"/>
@@ -358,7 +381,17 @@
           <w:sz w:val="19"/>
           <w:szCs w:val="19"/>
         </w:rPr>
-        <w:t>N'Katalog_p.mdf'</w:t>
+        <w:t>N'Katalog_p.mdf</w:t>
+      </w:r>
+      <w:proofErr w:type="spellEnd"/>
+      <w:r>
+        <w:rPr>
+          <w:rFonts w:ascii="Consolas" w:hAnsi="Consolas" w:cs="Consolas"/>
+          <w:color w:val="FF0000"/>
+          <w:sz w:val="19"/>
+          <w:szCs w:val="19"/>
+        </w:rPr>
+        <w:t>'</w:t>
       </w:r>
       <w:r>
         <w:rPr>
@@ -541,6 +574,7 @@
         </w:rPr>
         <w:t xml:space="preserve"> </w:t>
       </w:r>
+      <w:proofErr w:type="spellStart"/>
       <w:r>
         <w:rPr>
           <w:rFonts w:ascii="Consolas" w:hAnsi="Consolas" w:cs="Consolas"/>
@@ -548,7 +582,17 @@
           <w:sz w:val="19"/>
           <w:szCs w:val="19"/>
         </w:rPr>
-        <w:t>N'Katalog_ro'</w:t>
+        <w:t>N'Katalog_ro</w:t>
+      </w:r>
+      <w:proofErr w:type="spellEnd"/>
+      <w:r>
+        <w:rPr>
+          <w:rFonts w:ascii="Consolas" w:hAnsi="Consolas" w:cs="Consolas"/>
+          <w:color w:val="FF0000"/>
+          <w:sz w:val="19"/>
+          <w:szCs w:val="19"/>
+        </w:rPr>
+        <w:t>'</w:t>
       </w:r>
       <w:r>
         <w:rPr>
@@ -604,6 +648,7 @@
         </w:rPr>
         <w:t xml:space="preserve"> </w:t>
       </w:r>
+      <w:proofErr w:type="spellStart"/>
       <w:r>
         <w:rPr>
           <w:rFonts w:ascii="Consolas" w:hAnsi="Consolas" w:cs="Consolas"/>
@@ -611,7 +656,17 @@
           <w:sz w:val="19"/>
           <w:szCs w:val="19"/>
         </w:rPr>
-        <w:t>N'Katalog_ro.mdf'</w:t>
+        <w:t>N'Katalog_ro.mdf</w:t>
+      </w:r>
+      <w:proofErr w:type="spellEnd"/>
+      <w:r>
+        <w:rPr>
+          <w:rFonts w:ascii="Consolas" w:hAnsi="Consolas" w:cs="Consolas"/>
+          <w:color w:val="FF0000"/>
+          <w:sz w:val="19"/>
+          <w:szCs w:val="19"/>
+        </w:rPr>
+        <w:t>'</w:t>
       </w:r>
       <w:r>
         <w:rPr>
@@ -794,6 +849,7 @@
         </w:rPr>
         <w:t xml:space="preserve"> </w:t>
       </w:r>
+      <w:proofErr w:type="spellStart"/>
       <w:r>
         <w:rPr>
           <w:rFonts w:ascii="Consolas" w:hAnsi="Consolas" w:cs="Consolas"/>
@@ -801,7 +857,17 @@
           <w:sz w:val="19"/>
           <w:szCs w:val="19"/>
         </w:rPr>
-        <w:t>N'Katalog_log'</w:t>
+        <w:t>N'Katalog_log</w:t>
+      </w:r>
+      <w:proofErr w:type="spellEnd"/>
+      <w:r>
+        <w:rPr>
+          <w:rFonts w:ascii="Consolas" w:hAnsi="Consolas" w:cs="Consolas"/>
+          <w:color w:val="FF0000"/>
+          <w:sz w:val="19"/>
+          <w:szCs w:val="19"/>
+        </w:rPr>
+        <w:t>'</w:t>
       </w:r>
       <w:r>
         <w:rPr>
@@ -857,6 +923,7 @@
         </w:rPr>
         <w:t xml:space="preserve"> </w:t>
       </w:r>
+      <w:proofErr w:type="spellStart"/>
       <w:r>
         <w:rPr>
           <w:rFonts w:ascii="Consolas" w:hAnsi="Consolas" w:cs="Consolas"/>
@@ -864,7 +931,17 @@
           <w:sz w:val="19"/>
           <w:szCs w:val="19"/>
         </w:rPr>
-        <w:t>N'Katalog_log.ldf'</w:t>
+        <w:t>N'Katalog_log.ldf</w:t>
+      </w:r>
+      <w:proofErr w:type="spellEnd"/>
+      <w:r>
+        <w:rPr>
+          <w:rFonts w:ascii="Consolas" w:hAnsi="Consolas" w:cs="Consolas"/>
+          <w:color w:val="FF0000"/>
+          <w:sz w:val="19"/>
+          <w:szCs w:val="19"/>
+        </w:rPr>
+        <w:t>'</w:t>
       </w:r>
       <w:r>
         <w:rPr>
@@ -982,7 +1059,27 @@
           <w:sz w:val="19"/>
           <w:szCs w:val="19"/>
         </w:rPr>
-        <w:t xml:space="preserve"> Katalog </w:t>
+        <w:t xml:space="preserve"> </w:t>
+      </w:r>
+      <w:proofErr w:type="spellStart"/>
+      <w:r>
+        <w:rPr>
+          <w:rFonts w:ascii="Consolas" w:hAnsi="Consolas" w:cs="Consolas"/>
+          <w:color w:val="000000"/>
+          <w:sz w:val="19"/>
+          <w:szCs w:val="19"/>
+        </w:rPr>
+        <w:t>Katalog</w:t>
+      </w:r>
+      <w:proofErr w:type="spellEnd"/>
+      <w:r>
+        <w:rPr>
+          <w:rFonts w:ascii="Consolas" w:hAnsi="Consolas" w:cs="Consolas"/>
+          <w:color w:val="000000"/>
+          <w:sz w:val="19"/>
+          <w:szCs w:val="19"/>
+        </w:rPr>
+        <w:t xml:space="preserve"> </w:t>
       </w:r>
       <w:r>
         <w:rPr>
@@ -1038,6 +1135,7 @@
         </w:rPr>
         <w:t xml:space="preserve"> </w:t>
       </w:r>
+      <w:proofErr w:type="spellStart"/>
       <w:r>
         <w:rPr>
           <w:rFonts w:ascii="Consolas" w:hAnsi="Consolas" w:cs="Consolas"/>
@@ -1047,6 +1145,7 @@
         </w:rPr>
         <w:t>read_only</w:t>
       </w:r>
+      <w:proofErr w:type="spellEnd"/>
       <w:r>
         <w:rPr>
           <w:rFonts w:ascii="Consolas" w:hAnsi="Consolas" w:cs="Consolas"/>
@@ -1085,6 +1184,7 @@
           <w:lang w:val="pl-PL"/>
         </w:rPr>
       </w:pPr>
+      <w:proofErr w:type="spellStart"/>
       <w:r>
         <w:rPr>
           <w:rFonts w:ascii="Consolas" w:hAnsi="Consolas" w:cs="Consolas"/>
@@ -1095,6 +1195,7 @@
         </w:rPr>
         <w:t>use</w:t>
       </w:r>
+      <w:proofErr w:type="spellEnd"/>
       <w:r>
         <w:rPr>
           <w:rFonts w:ascii="Consolas" w:hAnsi="Consolas" w:cs="Consolas"/>
@@ -1187,6 +1288,7 @@
           <w:lang w:val="pl-PL"/>
         </w:rPr>
       </w:pPr>
+      <w:proofErr w:type="spellStart"/>
       <w:r>
         <w:rPr>
           <w:rFonts w:ascii="Consolas" w:hAnsi="Consolas" w:cs="Consolas"/>
@@ -1197,16 +1299,18 @@
         </w:rPr>
         <w:t>create</w:t>
       </w:r>
-      <w:r>
-        <w:rPr>
-          <w:rFonts w:ascii="Consolas" w:hAnsi="Consolas" w:cs="Consolas"/>
-          <w:color w:val="000000"/>
-          <w:sz w:val="19"/>
-          <w:szCs w:val="19"/>
-          <w:lang w:val="pl-PL"/>
-        </w:rPr>
-        <w:t xml:space="preserve"> </w:t>
-      </w:r>
+      <w:proofErr w:type="spellEnd"/>
+      <w:r>
+        <w:rPr>
+          <w:rFonts w:ascii="Consolas" w:hAnsi="Consolas" w:cs="Consolas"/>
+          <w:color w:val="000000"/>
+          <w:sz w:val="19"/>
+          <w:szCs w:val="19"/>
+          <w:lang w:val="pl-PL"/>
+        </w:rPr>
+        <w:t xml:space="preserve"> </w:t>
+      </w:r>
+      <w:proofErr w:type="spellStart"/>
       <w:r>
         <w:rPr>
           <w:rFonts w:ascii="Consolas" w:hAnsi="Consolas" w:cs="Consolas"/>
@@ -1217,6 +1321,7 @@
         </w:rPr>
         <w:t>table</w:t>
       </w:r>
+      <w:proofErr w:type="spellEnd"/>
       <w:r>
         <w:rPr>
           <w:rFonts w:ascii="Consolas" w:hAnsi="Consolas" w:cs="Consolas"/>
@@ -1247,6 +1352,7 @@
         </w:rPr>
         <w:t xml:space="preserve">Nazwa </w:t>
       </w:r>
+      <w:proofErr w:type="spellStart"/>
       <w:r>
         <w:rPr>
           <w:rFonts w:ascii="Consolas" w:hAnsi="Consolas" w:cs="Consolas"/>
@@ -1257,6 +1363,7 @@
         </w:rPr>
         <w:t>varchar</w:t>
       </w:r>
+      <w:proofErr w:type="spellEnd"/>
       <w:r>
         <w:rPr>
           <w:rFonts w:ascii="Consolas" w:hAnsi="Consolas" w:cs="Consolas"/>
@@ -1323,7 +1430,47 @@
           <w:sz w:val="19"/>
           <w:szCs w:val="19"/>
         </w:rPr>
-        <w:t>3. Utowrzenie simple init backup</w:t>
+        <w:t xml:space="preserve">3. </w:t>
+      </w:r>
+      <w:proofErr w:type="spellStart"/>
+      <w:r>
+        <w:rPr>
+          <w:rFonts w:ascii="Consolas" w:hAnsi="Consolas" w:cs="Consolas"/>
+          <w:b/>
+          <w:sz w:val="19"/>
+          <w:szCs w:val="19"/>
+        </w:rPr>
+        <w:t>Utowrzenie</w:t>
+      </w:r>
+      <w:proofErr w:type="spellEnd"/>
+      <w:r>
+        <w:rPr>
+          <w:rFonts w:ascii="Consolas" w:hAnsi="Consolas" w:cs="Consolas"/>
+          <w:b/>
+          <w:sz w:val="19"/>
+          <w:szCs w:val="19"/>
+        </w:rPr>
+        <w:t xml:space="preserve"> simple </w:t>
+      </w:r>
+      <w:proofErr w:type="spellStart"/>
+      <w:r>
+        <w:rPr>
+          <w:rFonts w:ascii="Consolas" w:hAnsi="Consolas" w:cs="Consolas"/>
+          <w:b/>
+          <w:sz w:val="19"/>
+          <w:szCs w:val="19"/>
+        </w:rPr>
+        <w:t>init</w:t>
+      </w:r>
+      <w:proofErr w:type="spellEnd"/>
+      <w:r>
+        <w:rPr>
+          <w:rFonts w:ascii="Consolas" w:hAnsi="Consolas" w:cs="Consolas"/>
+          <w:b/>
+          <w:sz w:val="19"/>
+          <w:szCs w:val="19"/>
+        </w:rPr>
+        <w:t xml:space="preserve"> backup</w:t>
       </w:r>
     </w:p>
     <w:p>
@@ -1387,7 +1534,27 @@
           <w:sz w:val="19"/>
           <w:szCs w:val="19"/>
         </w:rPr>
-        <w:t xml:space="preserve"> Katalog </w:t>
+        <w:t xml:space="preserve"> </w:t>
+      </w:r>
+      <w:proofErr w:type="spellStart"/>
+      <w:r>
+        <w:rPr>
+          <w:rFonts w:ascii="Consolas" w:hAnsi="Consolas" w:cs="Consolas"/>
+          <w:color w:val="000000"/>
+          <w:sz w:val="19"/>
+          <w:szCs w:val="19"/>
+        </w:rPr>
+        <w:t>Katalog</w:t>
+      </w:r>
+      <w:proofErr w:type="spellEnd"/>
+      <w:r>
+        <w:rPr>
+          <w:rFonts w:ascii="Consolas" w:hAnsi="Consolas" w:cs="Consolas"/>
+          <w:color w:val="000000"/>
+          <w:sz w:val="19"/>
+          <w:szCs w:val="19"/>
+        </w:rPr>
+        <w:t xml:space="preserve"> </w:t>
       </w:r>
       <w:r>
         <w:rPr>
@@ -1450,7 +1617,27 @@
           <w:sz w:val="19"/>
           <w:szCs w:val="19"/>
         </w:rPr>
-        <w:t>'Katalog_simple.bak'</w:t>
+        <w:t>'</w:t>
+      </w:r>
+      <w:proofErr w:type="spellStart"/>
+      <w:r>
+        <w:rPr>
+          <w:rFonts w:ascii="Consolas" w:hAnsi="Consolas" w:cs="Consolas"/>
+          <w:color w:val="FF0000"/>
+          <w:sz w:val="19"/>
+          <w:szCs w:val="19"/>
+        </w:rPr>
+        <w:t>Katalog_simple.bak</w:t>
+      </w:r>
+      <w:proofErr w:type="spellEnd"/>
+      <w:r>
+        <w:rPr>
+          <w:rFonts w:ascii="Consolas" w:hAnsi="Consolas" w:cs="Consolas"/>
+          <w:color w:val="FF0000"/>
+          <w:sz w:val="19"/>
+          <w:szCs w:val="19"/>
+        </w:rPr>
+        <w:t>'</w:t>
       </w:r>
       <w:r>
         <w:rPr>
@@ -1479,6 +1666,7 @@
         </w:rPr>
         <w:t xml:space="preserve"> </w:t>
       </w:r>
+      <w:proofErr w:type="spellStart"/>
       <w:r>
         <w:rPr>
           <w:rFonts w:ascii="Consolas" w:hAnsi="Consolas" w:cs="Consolas"/>
@@ -1488,6 +1676,7 @@
         </w:rPr>
         <w:t>init</w:t>
       </w:r>
+      <w:proofErr w:type="spellEnd"/>
       <w:r>
         <w:rPr>
           <w:rFonts w:ascii="Consolas" w:hAnsi="Consolas" w:cs="Consolas"/>
@@ -1536,7 +1725,31 @@
           <w:szCs w:val="19"/>
           <w:lang w:val="pl-PL"/>
         </w:rPr>
-        <w:t>4. Zmiana recovery model Bazy Danych na FULL / BULK_LOGGED – umożliwia na tworzenie backupów logów</w:t>
+        <w:t xml:space="preserve">4. Zmiana </w:t>
+      </w:r>
+      <w:proofErr w:type="spellStart"/>
+      <w:r>
+        <w:rPr>
+          <w:rFonts w:ascii="Consolas" w:hAnsi="Consolas" w:cs="Consolas"/>
+          <w:b/>
+          <w:color w:val="000000"/>
+          <w:sz w:val="19"/>
+          <w:szCs w:val="19"/>
+          <w:lang w:val="pl-PL"/>
+        </w:rPr>
+        <w:t>recovery</w:t>
+      </w:r>
+      <w:proofErr w:type="spellEnd"/>
+      <w:r>
+        <w:rPr>
+          <w:rFonts w:ascii="Consolas" w:hAnsi="Consolas" w:cs="Consolas"/>
+          <w:b/>
+          <w:color w:val="000000"/>
+          <w:sz w:val="19"/>
+          <w:szCs w:val="19"/>
+          <w:lang w:val="pl-PL"/>
+        </w:rPr>
+        <w:t xml:space="preserve"> model Bazy Danych na FULL / BULK_LOGGED – umożliwia na tworzenie backupów logów</w:t>
       </w:r>
     </w:p>
     <w:p>
@@ -1586,7 +1799,27 @@
           <w:sz w:val="19"/>
           <w:szCs w:val="19"/>
         </w:rPr>
-        <w:t xml:space="preserve"> Katalog </w:t>
+        <w:t xml:space="preserve"> </w:t>
+      </w:r>
+      <w:proofErr w:type="spellStart"/>
+      <w:r>
+        <w:rPr>
+          <w:rFonts w:ascii="Consolas" w:hAnsi="Consolas" w:cs="Consolas"/>
+          <w:color w:val="000000"/>
+          <w:sz w:val="19"/>
+          <w:szCs w:val="19"/>
+        </w:rPr>
+        <w:t>Katalog</w:t>
+      </w:r>
+      <w:proofErr w:type="spellEnd"/>
+      <w:r>
+        <w:rPr>
+          <w:rFonts w:ascii="Consolas" w:hAnsi="Consolas" w:cs="Consolas"/>
+          <w:color w:val="000000"/>
+          <w:sz w:val="19"/>
+          <w:szCs w:val="19"/>
+        </w:rPr>
+        <w:t xml:space="preserve"> </w:t>
       </w:r>
       <w:r>
         <w:rPr>
@@ -1681,7 +1914,31 @@
           <w:szCs w:val="19"/>
           <w:lang w:val="pl-PL"/>
         </w:rPr>
-        <w:t>5. Utworzenie kolejnego init backupu.</w:t>
+        <w:t xml:space="preserve">5. Utworzenie kolejnego </w:t>
+      </w:r>
+      <w:proofErr w:type="spellStart"/>
+      <w:r>
+        <w:rPr>
+          <w:rFonts w:ascii="Consolas" w:hAnsi="Consolas" w:cs="Consolas"/>
+          <w:b/>
+          <w:color w:val="000000"/>
+          <w:sz w:val="19"/>
+          <w:szCs w:val="19"/>
+          <w:lang w:val="pl-PL"/>
+        </w:rPr>
+        <w:t>init</w:t>
+      </w:r>
+      <w:proofErr w:type="spellEnd"/>
+      <w:r>
+        <w:rPr>
+          <w:rFonts w:ascii="Consolas" w:hAnsi="Consolas" w:cs="Consolas"/>
+          <w:b/>
+          <w:color w:val="000000"/>
+          <w:sz w:val="19"/>
+          <w:szCs w:val="19"/>
+          <w:lang w:val="pl-PL"/>
+        </w:rPr>
+        <w:t xml:space="preserve"> backupu.</w:t>
       </w:r>
     </w:p>
     <w:p>
@@ -1718,6 +1975,7 @@
         </w:rPr>
         <w:t xml:space="preserve"> </w:t>
       </w:r>
+      <w:proofErr w:type="spellStart"/>
       <w:r>
         <w:rPr>
           <w:rFonts w:ascii="Consolas" w:hAnsi="Consolas" w:cs="Consolas"/>
@@ -1728,6 +1986,7 @@
         </w:rPr>
         <w:t>database</w:t>
       </w:r>
+      <w:proofErr w:type="spellEnd"/>
       <w:r>
         <w:rPr>
           <w:rFonts w:ascii="Consolas" w:hAnsi="Consolas" w:cs="Consolas"/>
@@ -1758,6 +2017,7 @@
         </w:rPr>
         <w:t xml:space="preserve"> </w:t>
       </w:r>
+      <w:proofErr w:type="spellStart"/>
       <w:r>
         <w:rPr>
           <w:rFonts w:ascii="Consolas" w:hAnsi="Consolas" w:cs="Consolas"/>
@@ -1768,6 +2028,7 @@
         </w:rPr>
         <w:t>disk</w:t>
       </w:r>
+      <w:proofErr w:type="spellEnd"/>
       <w:r>
         <w:rPr>
           <w:rFonts w:ascii="Consolas" w:hAnsi="Consolas" w:cs="Consolas"/>
@@ -1808,6 +2069,7 @@
         </w:rPr>
         <w:t>'</w:t>
       </w:r>
+      <w:proofErr w:type="spellStart"/>
       <w:r>
         <w:rPr>
           <w:rFonts w:ascii="Consolas" w:hAnsi="Consolas" w:cs="Consolas"/>
@@ -1816,7 +2078,18 @@
           <w:szCs w:val="19"/>
           <w:lang w:val="pl-PL"/>
         </w:rPr>
-        <w:t>Katalog.bak'</w:t>
+        <w:t>Katalog.bak</w:t>
+      </w:r>
+      <w:proofErr w:type="spellEnd"/>
+      <w:r>
+        <w:rPr>
+          <w:rFonts w:ascii="Consolas" w:hAnsi="Consolas" w:cs="Consolas"/>
+          <w:color w:val="FF0000"/>
+          <w:sz w:val="19"/>
+          <w:szCs w:val="19"/>
+          <w:lang w:val="pl-PL"/>
+        </w:rPr>
+        <w:t>'</w:t>
       </w:r>
       <w:r>
         <w:rPr>
@@ -1848,6 +2121,7 @@
         </w:rPr>
         <w:t xml:space="preserve"> </w:t>
       </w:r>
+      <w:proofErr w:type="spellStart"/>
       <w:r>
         <w:rPr>
           <w:rFonts w:ascii="Consolas" w:hAnsi="Consolas" w:cs="Consolas"/>
@@ -1858,6 +2132,7 @@
         </w:rPr>
         <w:t>init</w:t>
       </w:r>
+      <w:proofErr w:type="spellEnd"/>
       <w:r>
         <w:rPr>
           <w:rFonts w:ascii="Consolas" w:hAnsi="Consolas" w:cs="Consolas"/>
@@ -1930,6 +2205,7 @@
         </w:rPr>
         <w:t xml:space="preserve"> </w:t>
       </w:r>
+      <w:proofErr w:type="spellStart"/>
       <w:r>
         <w:rPr>
           <w:rFonts w:ascii="Consolas" w:hAnsi="Consolas" w:cs="Consolas"/>
@@ -1940,6 +2216,7 @@
         </w:rPr>
         <w:t>into</w:t>
       </w:r>
+      <w:proofErr w:type="spellEnd"/>
       <w:r>
         <w:rPr>
           <w:rFonts w:ascii="Consolas" w:hAnsi="Consolas" w:cs="Consolas"/>
@@ -2000,6 +2277,7 @@
         </w:rPr>
         <w:t xml:space="preserve"> </w:t>
       </w:r>
+      <w:proofErr w:type="spellStart"/>
       <w:r>
         <w:rPr>
           <w:rFonts w:ascii="Consolas" w:hAnsi="Consolas" w:cs="Consolas"/>
@@ -2010,6 +2288,7 @@
         </w:rPr>
         <w:t>values</w:t>
       </w:r>
+      <w:proofErr w:type="spellEnd"/>
       <w:r>
         <w:rPr>
           <w:rFonts w:ascii="Consolas" w:hAnsi="Consolas" w:cs="Consolas"/>
@@ -2030,6 +2309,7 @@
         </w:rPr>
         <w:t>'</w:t>
       </w:r>
+      <w:proofErr w:type="spellStart"/>
       <w:r>
         <w:rPr>
           <w:rFonts w:ascii="Consolas" w:hAnsi="Consolas" w:cs="Consolas"/>
@@ -2038,7 +2318,18 @@
           <w:szCs w:val="19"/>
           <w:lang w:val="pl-PL"/>
         </w:rPr>
-        <w:t>Katalog.bak'</w:t>
+        <w:t>Katalog.bak</w:t>
+      </w:r>
+      <w:proofErr w:type="spellEnd"/>
+      <w:r>
+        <w:rPr>
+          <w:rFonts w:ascii="Consolas" w:hAnsi="Consolas" w:cs="Consolas"/>
+          <w:color w:val="FF0000"/>
+          <w:sz w:val="19"/>
+          <w:szCs w:val="19"/>
+          <w:lang w:val="pl-PL"/>
+        </w:rPr>
+        <w:t>'</w:t>
       </w:r>
       <w:r>
         <w:rPr>
@@ -2075,7 +2366,55 @@
           <w:szCs w:val="19"/>
           <w:lang w:val="pl-PL"/>
         </w:rPr>
-        <w:t>7. Utoworzenie backup differential od poprzedniego backupu</w:t>
+        <w:t xml:space="preserve">7. </w:t>
+      </w:r>
+      <w:proofErr w:type="spellStart"/>
+      <w:r>
+        <w:rPr>
+          <w:rFonts w:ascii="Consolas" w:hAnsi="Consolas" w:cs="Consolas"/>
+          <w:b/>
+          <w:color w:val="000000"/>
+          <w:sz w:val="19"/>
+          <w:szCs w:val="19"/>
+          <w:lang w:val="pl-PL"/>
+        </w:rPr>
+        <w:t>Utoworzenie</w:t>
+      </w:r>
+      <w:proofErr w:type="spellEnd"/>
+      <w:r>
+        <w:rPr>
+          <w:rFonts w:ascii="Consolas" w:hAnsi="Consolas" w:cs="Consolas"/>
+          <w:b/>
+          <w:color w:val="000000"/>
+          <w:sz w:val="19"/>
+          <w:szCs w:val="19"/>
+          <w:lang w:val="pl-PL"/>
+        </w:rPr>
+        <w:t xml:space="preserve"> backup </w:t>
+      </w:r>
+      <w:proofErr w:type="spellStart"/>
+      <w:r>
+        <w:rPr>
+          <w:rFonts w:ascii="Consolas" w:hAnsi="Consolas" w:cs="Consolas"/>
+          <w:b/>
+          <w:color w:val="000000"/>
+          <w:sz w:val="19"/>
+          <w:szCs w:val="19"/>
+          <w:lang w:val="pl-PL"/>
+        </w:rPr>
+        <w:t>differential</w:t>
+      </w:r>
+      <w:proofErr w:type="spellEnd"/>
+      <w:r>
+        <w:rPr>
+          <w:rFonts w:ascii="Consolas" w:hAnsi="Consolas" w:cs="Consolas"/>
+          <w:b/>
+          <w:color w:val="000000"/>
+          <w:sz w:val="19"/>
+          <w:szCs w:val="19"/>
+          <w:lang w:val="pl-PL"/>
+        </w:rPr>
+        <w:t xml:space="preserve"> od poprzedniego backupu</w:t>
       </w:r>
     </w:p>
     <w:p>
@@ -2125,7 +2464,27 @@
           <w:sz w:val="19"/>
           <w:szCs w:val="19"/>
         </w:rPr>
-        <w:t xml:space="preserve"> Katalog </w:t>
+        <w:t xml:space="preserve"> </w:t>
+      </w:r>
+      <w:proofErr w:type="spellStart"/>
+      <w:r>
+        <w:rPr>
+          <w:rFonts w:ascii="Consolas" w:hAnsi="Consolas" w:cs="Consolas"/>
+          <w:color w:val="000000"/>
+          <w:sz w:val="19"/>
+          <w:szCs w:val="19"/>
+        </w:rPr>
+        <w:t>Katalog</w:t>
+      </w:r>
+      <w:proofErr w:type="spellEnd"/>
+      <w:r>
+        <w:rPr>
+          <w:rFonts w:ascii="Consolas" w:hAnsi="Consolas" w:cs="Consolas"/>
+          <w:color w:val="000000"/>
+          <w:sz w:val="19"/>
+          <w:szCs w:val="19"/>
+        </w:rPr>
+        <w:t xml:space="preserve"> </w:t>
       </w:r>
       <w:r>
         <w:rPr>
@@ -2190,6 +2549,7 @@
         </w:rPr>
         <w:t>'</w:t>
       </w:r>
+      <w:proofErr w:type="spellStart"/>
       <w:r>
         <w:rPr>
           <w:rFonts w:ascii="Consolas" w:hAnsi="Consolas" w:cs="Consolas"/>
@@ -2197,7 +2557,17 @@
           <w:sz w:val="19"/>
           <w:szCs w:val="19"/>
         </w:rPr>
-        <w:t>Katalog.bak'</w:t>
+        <w:t>Katalog.bak</w:t>
+      </w:r>
+      <w:proofErr w:type="spellEnd"/>
+      <w:r>
+        <w:rPr>
+          <w:rFonts w:ascii="Consolas" w:hAnsi="Consolas" w:cs="Consolas"/>
+          <w:color w:val="FF0000"/>
+          <w:sz w:val="19"/>
+          <w:szCs w:val="19"/>
+        </w:rPr>
+        <w:t>'</w:t>
       </w:r>
       <w:r>
         <w:rPr>
@@ -2226,6 +2596,7 @@
         </w:rPr>
         <w:t xml:space="preserve"> </w:t>
       </w:r>
+      <w:proofErr w:type="spellStart"/>
       <w:r>
         <w:rPr>
           <w:rFonts w:ascii="Consolas" w:hAnsi="Consolas" w:cs="Consolas"/>
@@ -2235,6 +2606,7 @@
         </w:rPr>
         <w:t>noinit</w:t>
       </w:r>
+      <w:proofErr w:type="spellEnd"/>
       <w:r>
         <w:rPr>
           <w:rFonts w:ascii="Consolas" w:hAnsi="Consolas" w:cs="Consolas"/>
@@ -2322,7 +2694,95 @@
           <w:sz w:val="19"/>
           <w:szCs w:val="19"/>
         </w:rPr>
-        <w:t>8. Utworzenie backupu grupy plikow PRIMARY</w:t>
+        <w:t xml:space="preserve">8. </w:t>
+      </w:r>
+      <w:proofErr w:type="spellStart"/>
+      <w:r>
+        <w:rPr>
+          <w:rFonts w:ascii="Consolas" w:hAnsi="Consolas" w:cs="Consolas"/>
+          <w:b/>
+          <w:color w:val="000000"/>
+          <w:sz w:val="19"/>
+          <w:szCs w:val="19"/>
+        </w:rPr>
+        <w:t>Utworzenie</w:t>
+      </w:r>
+      <w:proofErr w:type="spellEnd"/>
+      <w:r>
+        <w:rPr>
+          <w:rFonts w:ascii="Consolas" w:hAnsi="Consolas" w:cs="Consolas"/>
+          <w:b/>
+          <w:color w:val="000000"/>
+          <w:sz w:val="19"/>
+          <w:szCs w:val="19"/>
+        </w:rPr>
+        <w:t xml:space="preserve"> </w:t>
+      </w:r>
+      <w:proofErr w:type="spellStart"/>
+      <w:r>
+        <w:rPr>
+          <w:rFonts w:ascii="Consolas" w:hAnsi="Consolas" w:cs="Consolas"/>
+          <w:b/>
+          <w:color w:val="000000"/>
+          <w:sz w:val="19"/>
+          <w:szCs w:val="19"/>
+        </w:rPr>
+        <w:t>backupu</w:t>
+      </w:r>
+      <w:proofErr w:type="spellEnd"/>
+      <w:r>
+        <w:rPr>
+          <w:rFonts w:ascii="Consolas" w:hAnsi="Consolas" w:cs="Consolas"/>
+          <w:b/>
+          <w:color w:val="000000"/>
+          <w:sz w:val="19"/>
+          <w:szCs w:val="19"/>
+        </w:rPr>
+        <w:t xml:space="preserve"> </w:t>
+      </w:r>
+      <w:proofErr w:type="spellStart"/>
+      <w:r>
+        <w:rPr>
+          <w:rFonts w:ascii="Consolas" w:hAnsi="Consolas" w:cs="Consolas"/>
+          <w:b/>
+          <w:color w:val="000000"/>
+          <w:sz w:val="19"/>
+          <w:szCs w:val="19"/>
+        </w:rPr>
+        <w:t>grupy</w:t>
+      </w:r>
+      <w:proofErr w:type="spellEnd"/>
+      <w:r>
+        <w:rPr>
+          <w:rFonts w:ascii="Consolas" w:hAnsi="Consolas" w:cs="Consolas"/>
+          <w:b/>
+          <w:color w:val="000000"/>
+          <w:sz w:val="19"/>
+          <w:szCs w:val="19"/>
+        </w:rPr>
+        <w:t xml:space="preserve"> </w:t>
+      </w:r>
+      <w:proofErr w:type="spellStart"/>
+      <w:r>
+        <w:rPr>
+          <w:rFonts w:ascii="Consolas" w:hAnsi="Consolas" w:cs="Consolas"/>
+          <w:b/>
+          <w:color w:val="000000"/>
+          <w:sz w:val="19"/>
+          <w:szCs w:val="19"/>
+        </w:rPr>
+        <w:t>plikow</w:t>
+      </w:r>
+      <w:proofErr w:type="spellEnd"/>
+      <w:r>
+        <w:rPr>
+          <w:rFonts w:ascii="Consolas" w:hAnsi="Consolas" w:cs="Consolas"/>
+          <w:b/>
+          <w:color w:val="000000"/>
+          <w:sz w:val="19"/>
+          <w:szCs w:val="19"/>
+        </w:rPr>
+        <w:t xml:space="preserve"> PRIMARY</w:t>
       </w:r>
     </w:p>
     <w:p>
@@ -2372,7 +2832,27 @@
           <w:sz w:val="19"/>
           <w:szCs w:val="19"/>
         </w:rPr>
-        <w:t xml:space="preserve"> Katalog </w:t>
+        <w:t xml:space="preserve"> </w:t>
+      </w:r>
+      <w:proofErr w:type="spellStart"/>
+      <w:r>
+        <w:rPr>
+          <w:rFonts w:ascii="Consolas" w:hAnsi="Consolas" w:cs="Consolas"/>
+          <w:color w:val="000000"/>
+          <w:sz w:val="19"/>
+          <w:szCs w:val="19"/>
+        </w:rPr>
+        <w:t>Katalog</w:t>
+      </w:r>
+      <w:proofErr w:type="spellEnd"/>
+      <w:r>
+        <w:rPr>
+          <w:rFonts w:ascii="Consolas" w:hAnsi="Consolas" w:cs="Consolas"/>
+          <w:color w:val="000000"/>
+          <w:sz w:val="19"/>
+          <w:szCs w:val="19"/>
+        </w:rPr>
+        <w:t xml:space="preserve"> </w:t>
       </w:r>
       <w:r>
         <w:rPr>
@@ -2489,7 +2969,27 @@
           <w:sz w:val="19"/>
           <w:szCs w:val="19"/>
         </w:rPr>
-        <w:t>'Katalog_prim.bak'</w:t>
+        <w:t>'</w:t>
+      </w:r>
+      <w:proofErr w:type="spellStart"/>
+      <w:r>
+        <w:rPr>
+          <w:rFonts w:ascii="Consolas" w:hAnsi="Consolas" w:cs="Consolas"/>
+          <w:color w:val="FF0000"/>
+          <w:sz w:val="19"/>
+          <w:szCs w:val="19"/>
+        </w:rPr>
+        <w:t>Katalog_prim.bak</w:t>
+      </w:r>
+      <w:proofErr w:type="spellEnd"/>
+      <w:r>
+        <w:rPr>
+          <w:rFonts w:ascii="Consolas" w:hAnsi="Consolas" w:cs="Consolas"/>
+          <w:color w:val="FF0000"/>
+          <w:sz w:val="19"/>
+          <w:szCs w:val="19"/>
+        </w:rPr>
+        <w:t>'</w:t>
       </w:r>
       <w:r>
         <w:rPr>
@@ -2518,6 +3018,7 @@
         </w:rPr>
         <w:t xml:space="preserve"> </w:t>
       </w:r>
+      <w:proofErr w:type="spellStart"/>
       <w:r>
         <w:rPr>
           <w:rFonts w:ascii="Consolas" w:hAnsi="Consolas" w:cs="Consolas"/>
@@ -2527,6 +3028,7 @@
         </w:rPr>
         <w:t>init</w:t>
       </w:r>
+      <w:proofErr w:type="spellEnd"/>
       <w:r>
         <w:rPr>
           <w:rFonts w:ascii="Consolas" w:hAnsi="Consolas" w:cs="Consolas"/>
@@ -2559,7 +3061,73 @@
           <w:sz w:val="19"/>
           <w:szCs w:val="19"/>
         </w:rPr>
-        <w:t>9. Utworzenie backupu logów.</w:t>
+        <w:t xml:space="preserve">9. </w:t>
+      </w:r>
+      <w:proofErr w:type="spellStart"/>
+      <w:r>
+        <w:rPr>
+          <w:rFonts w:ascii="Consolas" w:hAnsi="Consolas" w:cs="Consolas"/>
+          <w:b/>
+          <w:color w:val="000000"/>
+          <w:sz w:val="19"/>
+          <w:szCs w:val="19"/>
+        </w:rPr>
+        <w:t>Utworzenie</w:t>
+      </w:r>
+      <w:proofErr w:type="spellEnd"/>
+      <w:r>
+        <w:rPr>
+          <w:rFonts w:ascii="Consolas" w:hAnsi="Consolas" w:cs="Consolas"/>
+          <w:b/>
+          <w:color w:val="000000"/>
+          <w:sz w:val="19"/>
+          <w:szCs w:val="19"/>
+        </w:rPr>
+        <w:t xml:space="preserve"> </w:t>
+      </w:r>
+      <w:proofErr w:type="spellStart"/>
+      <w:r>
+        <w:rPr>
+          <w:rFonts w:ascii="Consolas" w:hAnsi="Consolas" w:cs="Consolas"/>
+          <w:b/>
+          <w:color w:val="000000"/>
+          <w:sz w:val="19"/>
+          <w:szCs w:val="19"/>
+        </w:rPr>
+        <w:t>backupu</w:t>
+      </w:r>
+      <w:proofErr w:type="spellEnd"/>
+      <w:r>
+        <w:rPr>
+          <w:rFonts w:ascii="Consolas" w:hAnsi="Consolas" w:cs="Consolas"/>
+          <w:b/>
+          <w:color w:val="000000"/>
+          <w:sz w:val="19"/>
+          <w:szCs w:val="19"/>
+        </w:rPr>
+        <w:t xml:space="preserve"> </w:t>
+      </w:r>
+      <w:proofErr w:type="spellStart"/>
+      <w:r>
+        <w:rPr>
+          <w:rFonts w:ascii="Consolas" w:hAnsi="Consolas" w:cs="Consolas"/>
+          <w:b/>
+          <w:color w:val="000000"/>
+          <w:sz w:val="19"/>
+          <w:szCs w:val="19"/>
+        </w:rPr>
+        <w:t>logów</w:t>
+      </w:r>
+      <w:proofErr w:type="spellEnd"/>
+      <w:r>
+        <w:rPr>
+          <w:rFonts w:ascii="Consolas" w:hAnsi="Consolas" w:cs="Consolas"/>
+          <w:b/>
+          <w:color w:val="000000"/>
+          <w:sz w:val="19"/>
+          <w:szCs w:val="19"/>
+        </w:rPr>
+        <w:t>.</w:t>
       </w:r>
     </w:p>
     <w:p>
@@ -2636,6 +3204,7 @@
         </w:rPr>
         <w:t xml:space="preserve"> </w:t>
       </w:r>
+      <w:proofErr w:type="spellStart"/>
       <w:r>
         <w:rPr>
           <w:rFonts w:ascii="Consolas" w:hAnsi="Consolas" w:cs="Consolas"/>
@@ -2646,6 +3215,7 @@
         </w:rPr>
         <w:t>disk</w:t>
       </w:r>
+      <w:proofErr w:type="spellEnd"/>
       <w:r>
         <w:rPr>
           <w:rFonts w:ascii="Consolas" w:hAnsi="Consolas" w:cs="Consolas"/>
@@ -2684,7 +3254,51 @@
           <w:szCs w:val="19"/>
           <w:lang w:val="pl-PL"/>
         </w:rPr>
-        <w:t>'c:\bazaBackup\Backup\Katalog_log.bak'</w:t>
+        <w:t>'c:\</w:t>
+      </w:r>
+      <w:proofErr w:type="spellStart"/>
+      <w:r>
+        <w:rPr>
+          <w:rFonts w:ascii="Consolas" w:hAnsi="Consolas" w:cs="Consolas"/>
+          <w:color w:val="FF0000"/>
+          <w:sz w:val="19"/>
+          <w:szCs w:val="19"/>
+          <w:lang w:val="pl-PL"/>
+        </w:rPr>
+        <w:t>bazaBackup</w:t>
+      </w:r>
+      <w:proofErr w:type="spellEnd"/>
+      <w:r>
+        <w:rPr>
+          <w:rFonts w:ascii="Consolas" w:hAnsi="Consolas" w:cs="Consolas"/>
+          <w:color w:val="FF0000"/>
+          <w:sz w:val="19"/>
+          <w:szCs w:val="19"/>
+          <w:lang w:val="pl-PL"/>
+        </w:rPr>
+        <w:t>\Backup\</w:t>
+      </w:r>
+      <w:proofErr w:type="spellStart"/>
+      <w:r>
+        <w:rPr>
+          <w:rFonts w:ascii="Consolas" w:hAnsi="Consolas" w:cs="Consolas"/>
+          <w:color w:val="FF0000"/>
+          <w:sz w:val="19"/>
+          <w:szCs w:val="19"/>
+          <w:lang w:val="pl-PL"/>
+        </w:rPr>
+        <w:t>Katalog_log.bak</w:t>
+      </w:r>
+      <w:proofErr w:type="spellEnd"/>
+      <w:r>
+        <w:rPr>
+          <w:rFonts w:ascii="Consolas" w:hAnsi="Consolas" w:cs="Consolas"/>
+          <w:color w:val="FF0000"/>
+          <w:sz w:val="19"/>
+          <w:szCs w:val="19"/>
+          <w:lang w:val="pl-PL"/>
+        </w:rPr>
+        <w:t>'</w:t>
       </w:r>
       <w:r>
         <w:rPr>
@@ -2716,6 +3330,7 @@
         </w:rPr>
         <w:t xml:space="preserve"> </w:t>
       </w:r>
+      <w:proofErr w:type="spellStart"/>
       <w:r>
         <w:rPr>
           <w:rFonts w:ascii="Consolas" w:hAnsi="Consolas" w:cs="Consolas"/>
@@ -2726,6 +3341,7 @@
         </w:rPr>
         <w:t>init</w:t>
       </w:r>
+      <w:proofErr w:type="spellEnd"/>
       <w:r>
         <w:rPr>
           <w:rFonts w:ascii="Consolas" w:hAnsi="Consolas" w:cs="Consolas"/>
@@ -2790,6 +3406,7 @@
           <w:color w:val="808080"/>
           <w:sz w:val="19"/>
           <w:szCs w:val="19"/>
+          <w:lang w:val="pl-PL"/>
         </w:rPr>
       </w:pPr>
       <w:r>
@@ -2798,6 +3415,7 @@
           <w:color w:val="0000FF"/>
           <w:sz w:val="19"/>
           <w:szCs w:val="19"/>
+          <w:lang w:val="pl-PL"/>
         </w:rPr>
         <w:t>insert</w:t>
       </w:r>
@@ -2807,24 +3425,29 @@
           <w:color w:val="000000"/>
           <w:sz w:val="19"/>
           <w:szCs w:val="19"/>
-        </w:rPr>
-        <w:t xml:space="preserve"> </w:t>
-      </w:r>
-      <w:r>
-        <w:rPr>
-          <w:rFonts w:ascii="Consolas" w:hAnsi="Consolas" w:cs="Consolas"/>
-          <w:color w:val="0000FF"/>
-          <w:sz w:val="19"/>
-          <w:szCs w:val="19"/>
+          <w:lang w:val="pl-PL"/>
+        </w:rPr>
+        <w:t xml:space="preserve"> </w:t>
+      </w:r>
+      <w:proofErr w:type="spellStart"/>
+      <w:r>
+        <w:rPr>
+          <w:rFonts w:ascii="Consolas" w:hAnsi="Consolas" w:cs="Consolas"/>
+          <w:color w:val="0000FF"/>
+          <w:sz w:val="19"/>
+          <w:szCs w:val="19"/>
+          <w:lang w:val="pl-PL"/>
         </w:rPr>
         <w:t>into</w:t>
       </w:r>
-      <w:r>
-        <w:rPr>
-          <w:rFonts w:ascii="Consolas" w:hAnsi="Consolas" w:cs="Consolas"/>
-          <w:color w:val="000000"/>
-          <w:sz w:val="19"/>
-          <w:szCs w:val="19"/>
+      <w:proofErr w:type="spellEnd"/>
+      <w:r>
+        <w:rPr>
+          <w:rFonts w:ascii="Consolas" w:hAnsi="Consolas" w:cs="Consolas"/>
+          <w:color w:val="000000"/>
+          <w:sz w:val="19"/>
+          <w:szCs w:val="19"/>
+          <w:lang w:val="pl-PL"/>
         </w:rPr>
         <w:t xml:space="preserve"> Plik</w:t>
       </w:r>
@@ -2834,6 +3457,7 @@
           <w:color w:val="808080"/>
           <w:sz w:val="19"/>
           <w:szCs w:val="19"/>
+          <w:lang w:val="pl-PL"/>
         </w:rPr>
         <w:t>(</w:t>
       </w:r>
@@ -2843,6 +3467,7 @@
           <w:color w:val="000000"/>
           <w:sz w:val="19"/>
           <w:szCs w:val="19"/>
+          <w:lang w:val="pl-PL"/>
         </w:rPr>
         <w:t>Nazwa</w:t>
       </w:r>
@@ -2852,6 +3477,7 @@
           <w:color w:val="808080"/>
           <w:sz w:val="19"/>
           <w:szCs w:val="19"/>
+          <w:lang w:val="pl-PL"/>
         </w:rPr>
         <w:t>)</w:t>
       </w:r>
@@ -2861,24 +3487,29 @@
           <w:color w:val="000000"/>
           <w:sz w:val="19"/>
           <w:szCs w:val="19"/>
-        </w:rPr>
-        <w:t xml:space="preserve"> </w:t>
-      </w:r>
-      <w:r>
-        <w:rPr>
-          <w:rFonts w:ascii="Consolas" w:hAnsi="Consolas" w:cs="Consolas"/>
-          <w:color w:val="0000FF"/>
-          <w:sz w:val="19"/>
-          <w:szCs w:val="19"/>
+          <w:lang w:val="pl-PL"/>
+        </w:rPr>
+        <w:t xml:space="preserve"> </w:t>
+      </w:r>
+      <w:proofErr w:type="spellStart"/>
+      <w:r>
+        <w:rPr>
+          <w:rFonts w:ascii="Consolas" w:hAnsi="Consolas" w:cs="Consolas"/>
+          <w:color w:val="0000FF"/>
+          <w:sz w:val="19"/>
+          <w:szCs w:val="19"/>
+          <w:lang w:val="pl-PL"/>
         </w:rPr>
         <w:t>values</w:t>
       </w:r>
-      <w:r>
-        <w:rPr>
-          <w:rFonts w:ascii="Consolas" w:hAnsi="Consolas" w:cs="Consolas"/>
-          <w:color w:val="808080"/>
-          <w:sz w:val="19"/>
-          <w:szCs w:val="19"/>
+      <w:proofErr w:type="spellEnd"/>
+      <w:r>
+        <w:rPr>
+          <w:rFonts w:ascii="Consolas" w:hAnsi="Consolas" w:cs="Consolas"/>
+          <w:color w:val="808080"/>
+          <w:sz w:val="19"/>
+          <w:szCs w:val="19"/>
+          <w:lang w:val="pl-PL"/>
         </w:rPr>
         <w:t>(</w:t>
       </w:r>
@@ -2888,33 +3519,17 @@
           <w:color w:val="FF0000"/>
           <w:sz w:val="19"/>
           <w:szCs w:val="19"/>
-        </w:rPr>
-        <w:t>'</w:t>
-      </w:r>
-      <w:r>
-        <w:rPr>
-          <w:rFonts w:ascii="Consolas" w:hAnsi="Consolas" w:cs="Consolas"/>
-          <w:color w:val="FF0000"/>
-          <w:sz w:val="19"/>
-          <w:szCs w:val="19"/>
-        </w:rPr>
-        <w:t>Katalog2.bak</w:t>
-      </w:r>
-      <w:r>
-        <w:rPr>
-          <w:rFonts w:ascii="Consolas" w:hAnsi="Consolas" w:cs="Consolas"/>
-          <w:color w:val="FF0000"/>
-          <w:sz w:val="19"/>
-          <w:szCs w:val="19"/>
-        </w:rPr>
-        <w:t>'</w:t>
-      </w:r>
-      <w:r>
-        <w:rPr>
-          <w:rFonts w:ascii="Consolas" w:hAnsi="Consolas" w:cs="Consolas"/>
-          <w:color w:val="808080"/>
-          <w:sz w:val="19"/>
-          <w:szCs w:val="19"/>
+          <w:lang w:val="pl-PL"/>
+        </w:rPr>
+        <w:t>'Katalog2.bak'</w:t>
+      </w:r>
+      <w:r>
+        <w:rPr>
+          <w:rFonts w:ascii="Consolas" w:hAnsi="Consolas" w:cs="Consolas"/>
+          <w:color w:val="808080"/>
+          <w:sz w:val="19"/>
+          <w:szCs w:val="19"/>
+          <w:lang w:val="pl-PL"/>
         </w:rPr>
         <w:t>);</w:t>
       </w:r>
@@ -2930,6 +3545,7 @@
           <w:color w:val="808080"/>
           <w:sz w:val="19"/>
           <w:szCs w:val="19"/>
+          <w:lang w:val="pl-PL"/>
         </w:rPr>
       </w:pPr>
     </w:p>
@@ -3017,16 +3633,38 @@
           <w:szCs w:val="19"/>
           <w:highlight w:val="white"/>
         </w:rPr>
-        <w:t xml:space="preserve"> Katalog </w:t>
-      </w:r>
-      <w:r>
-        <w:rPr>
-          <w:rFonts w:ascii="Consolas" w:hAnsi="Consolas" w:cs="Consolas"/>
-          <w:color w:val="0000FF"/>
+        <w:t xml:space="preserve"> </w:t>
+      </w:r>
+      <w:proofErr w:type="spellStart"/>
+      <w:r>
+        <w:rPr>
+          <w:rFonts w:ascii="Consolas" w:hAnsi="Consolas" w:cs="Consolas"/>
+          <w:color w:val="000000"/>
           <w:sz w:val="19"/>
           <w:szCs w:val="19"/>
           <w:highlight w:val="white"/>
         </w:rPr>
+        <w:t>Katalog</w:t>
+      </w:r>
+      <w:proofErr w:type="spellEnd"/>
+      <w:r>
+        <w:rPr>
+          <w:rFonts w:ascii="Consolas" w:hAnsi="Consolas" w:cs="Consolas"/>
+          <w:color w:val="000000"/>
+          <w:sz w:val="19"/>
+          <w:szCs w:val="19"/>
+          <w:highlight w:val="white"/>
+        </w:rPr>
+        <w:t xml:space="preserve"> </w:t>
+      </w:r>
+      <w:r>
+        <w:rPr>
+          <w:rFonts w:ascii="Consolas" w:hAnsi="Consolas" w:cs="Consolas"/>
+          <w:color w:val="0000FF"/>
+          <w:sz w:val="19"/>
+          <w:szCs w:val="19"/>
+          <w:highlight w:val="white"/>
+        </w:rPr>
         <w:t>from</w:t>
       </w:r>
       <w:r>
@@ -3079,6 +3717,7 @@
         </w:rPr>
         <w:t xml:space="preserve"> </w:t>
       </w:r>
+      <w:proofErr w:type="spellStart"/>
       <w:r>
         <w:rPr>
           <w:rFonts w:ascii="Consolas" w:hAnsi="Consolas" w:cs="Consolas"/>
@@ -3087,7 +3726,18 @@
           <w:szCs w:val="19"/>
           <w:highlight w:val="white"/>
         </w:rPr>
-        <w:t>N'Katalog_prim.bak'</w:t>
+        <w:t>N'Katalog_prim.bak</w:t>
+      </w:r>
+      <w:proofErr w:type="spellEnd"/>
+      <w:r>
+        <w:rPr>
+          <w:rFonts w:ascii="Consolas" w:hAnsi="Consolas" w:cs="Consolas"/>
+          <w:color w:val="FF0000"/>
+          <w:sz w:val="19"/>
+          <w:szCs w:val="19"/>
+          <w:highlight w:val="white"/>
+        </w:rPr>
+        <w:t>'</w:t>
       </w:r>
       <w:r>
         <w:rPr>
@@ -3269,32 +3919,38 @@
           <w:color w:val="808080"/>
           <w:sz w:val="19"/>
           <w:szCs w:val="19"/>
+          <w:lang w:val="pl-PL"/>
         </w:rPr>
       </w:pPr>
-      <w:r>
-        <w:rPr>
-          <w:rFonts w:ascii="Consolas" w:hAnsi="Consolas" w:cs="Consolas"/>
-          <w:color w:val="0000FF"/>
-          <w:sz w:val="19"/>
-          <w:szCs w:val="19"/>
+      <w:proofErr w:type="spellStart"/>
+      <w:r>
+        <w:rPr>
+          <w:rFonts w:ascii="Consolas" w:hAnsi="Consolas" w:cs="Consolas"/>
+          <w:color w:val="0000FF"/>
+          <w:sz w:val="19"/>
+          <w:szCs w:val="19"/>
+          <w:lang w:val="pl-PL"/>
         </w:rPr>
         <w:t>use</w:t>
       </w:r>
-      <w:r>
-        <w:rPr>
-          <w:rFonts w:ascii="Consolas" w:hAnsi="Consolas" w:cs="Consolas"/>
-          <w:color w:val="000000"/>
-          <w:sz w:val="19"/>
-          <w:szCs w:val="19"/>
-        </w:rPr>
-        <w:t xml:space="preserve"> </w:t>
-      </w:r>
-      <w:r>
-        <w:rPr>
-          <w:rFonts w:ascii="Consolas" w:hAnsi="Consolas" w:cs="Consolas"/>
-          <w:color w:val="0000FF"/>
-          <w:sz w:val="19"/>
-          <w:szCs w:val="19"/>
+      <w:proofErr w:type="spellEnd"/>
+      <w:r>
+        <w:rPr>
+          <w:rFonts w:ascii="Consolas" w:hAnsi="Consolas" w:cs="Consolas"/>
+          <w:color w:val="000000"/>
+          <w:sz w:val="19"/>
+          <w:szCs w:val="19"/>
+          <w:lang w:val="pl-PL"/>
+        </w:rPr>
+        <w:t xml:space="preserve"> </w:t>
+      </w:r>
+      <w:r>
+        <w:rPr>
+          <w:rFonts w:ascii="Consolas" w:hAnsi="Consolas" w:cs="Consolas"/>
+          <w:color w:val="0000FF"/>
+          <w:sz w:val="19"/>
+          <w:szCs w:val="19"/>
+          <w:lang w:val="pl-PL"/>
         </w:rPr>
         <w:t>master</w:t>
       </w:r>
@@ -3304,6 +3960,7 @@
           <w:color w:val="808080"/>
           <w:sz w:val="19"/>
           <w:szCs w:val="19"/>
+          <w:lang w:val="pl-PL"/>
         </w:rPr>
         <w:t>;</w:t>
       </w:r>
@@ -3387,6 +4044,7 @@
         </w:rPr>
         <w:t xml:space="preserve"> </w:t>
       </w:r>
+      <w:proofErr w:type="spellStart"/>
       <w:r>
         <w:rPr>
           <w:rFonts w:ascii="Consolas" w:hAnsi="Consolas" w:cs="Consolas"/>
@@ -3397,6 +4055,7 @@
         </w:rPr>
         <w:t>database</w:t>
       </w:r>
+      <w:proofErr w:type="spellEnd"/>
       <w:r>
         <w:rPr>
           <w:rFonts w:ascii="Consolas" w:hAnsi="Consolas" w:cs="Consolas"/>
@@ -3480,7 +4139,29 @@
           <w:szCs w:val="19"/>
           <w:lang w:val="pl-PL"/>
         </w:rPr>
-        <w:t>bazy do stanu po backupie differential.</w:t>
+        <w:t xml:space="preserve">bazy do stanu po backupie </w:t>
+      </w:r>
+      <w:proofErr w:type="spellStart"/>
+      <w:r>
+        <w:rPr>
+          <w:rFonts w:ascii="Consolas" w:hAnsi="Consolas" w:cs="Consolas"/>
+          <w:b/>
+          <w:sz w:val="19"/>
+          <w:szCs w:val="19"/>
+          <w:lang w:val="pl-PL"/>
+        </w:rPr>
+        <w:t>differential</w:t>
+      </w:r>
+      <w:proofErr w:type="spellEnd"/>
+      <w:r>
+        <w:rPr>
+          <w:rFonts w:ascii="Consolas" w:hAnsi="Consolas" w:cs="Consolas"/>
+          <w:b/>
+          <w:sz w:val="19"/>
+          <w:szCs w:val="19"/>
+          <w:lang w:val="pl-PL"/>
+        </w:rPr>
+        <w:t>.</w:t>
       </w:r>
     </w:p>
     <w:p>
@@ -3530,7 +4211,27 @@
           <w:sz w:val="19"/>
           <w:szCs w:val="19"/>
         </w:rPr>
-        <w:t xml:space="preserve"> Katalog </w:t>
+        <w:t xml:space="preserve"> </w:t>
+      </w:r>
+      <w:proofErr w:type="spellStart"/>
+      <w:r>
+        <w:rPr>
+          <w:rFonts w:ascii="Consolas" w:hAnsi="Consolas" w:cs="Consolas"/>
+          <w:color w:val="000000"/>
+          <w:sz w:val="19"/>
+          <w:szCs w:val="19"/>
+        </w:rPr>
+        <w:t>Katalog</w:t>
+      </w:r>
+      <w:proofErr w:type="spellEnd"/>
+      <w:r>
+        <w:rPr>
+          <w:rFonts w:ascii="Consolas" w:hAnsi="Consolas" w:cs="Consolas"/>
+          <w:color w:val="000000"/>
+          <w:sz w:val="19"/>
+          <w:szCs w:val="19"/>
+        </w:rPr>
+        <w:t xml:space="preserve"> </w:t>
       </w:r>
       <w:r>
         <w:rPr>
@@ -3586,6 +4287,7 @@
         </w:rPr>
         <w:t xml:space="preserve"> </w:t>
       </w:r>
+      <w:proofErr w:type="spellStart"/>
       <w:r>
         <w:rPr>
           <w:rFonts w:ascii="Consolas" w:hAnsi="Consolas" w:cs="Consolas"/>
@@ -3593,7 +4295,17 @@
           <w:sz w:val="19"/>
           <w:szCs w:val="19"/>
         </w:rPr>
-        <w:t>N'Katalog.bak'</w:t>
+        <w:t>N'Katalog.bak</w:t>
+      </w:r>
+      <w:proofErr w:type="spellEnd"/>
+      <w:r>
+        <w:rPr>
+          <w:rFonts w:ascii="Consolas" w:hAnsi="Consolas" w:cs="Consolas"/>
+          <w:color w:val="FF0000"/>
+          <w:sz w:val="19"/>
+          <w:szCs w:val="19"/>
+        </w:rPr>
+        <w:t>'</w:t>
       </w:r>
       <w:r>
         <w:rPr>
@@ -3742,7 +4454,27 @@
           <w:sz w:val="19"/>
           <w:szCs w:val="19"/>
         </w:rPr>
-        <w:t xml:space="preserve"> Katalog </w:t>
+        <w:t xml:space="preserve"> </w:t>
+      </w:r>
+      <w:proofErr w:type="spellStart"/>
+      <w:r>
+        <w:rPr>
+          <w:rFonts w:ascii="Consolas" w:hAnsi="Consolas" w:cs="Consolas"/>
+          <w:color w:val="000000"/>
+          <w:sz w:val="19"/>
+          <w:szCs w:val="19"/>
+        </w:rPr>
+        <w:t>Katalog</w:t>
+      </w:r>
+      <w:proofErr w:type="spellEnd"/>
+      <w:r>
+        <w:rPr>
+          <w:rFonts w:ascii="Consolas" w:hAnsi="Consolas" w:cs="Consolas"/>
+          <w:color w:val="000000"/>
+          <w:sz w:val="19"/>
+          <w:szCs w:val="19"/>
+        </w:rPr>
+        <w:t xml:space="preserve"> </w:t>
       </w:r>
       <w:r>
         <w:rPr>
@@ -3798,6 +4530,7 @@
         </w:rPr>
         <w:t xml:space="preserve"> </w:t>
       </w:r>
+      <w:proofErr w:type="spellStart"/>
       <w:r>
         <w:rPr>
           <w:rFonts w:ascii="Consolas" w:hAnsi="Consolas" w:cs="Consolas"/>
@@ -3814,7 +4547,17 @@
           <w:sz w:val="19"/>
           <w:szCs w:val="19"/>
         </w:rPr>
-        <w:t>Katalog_prim.bak'</w:t>
+        <w:t>Katalog_prim.bak</w:t>
+      </w:r>
+      <w:proofErr w:type="spellEnd"/>
+      <w:r>
+        <w:rPr>
+          <w:rFonts w:ascii="Consolas" w:hAnsi="Consolas" w:cs="Consolas"/>
+          <w:color w:val="FF0000"/>
+          <w:sz w:val="19"/>
+          <w:szCs w:val="19"/>
+        </w:rPr>
+        <w:t>'</w:t>
       </w:r>
       <w:r>
         <w:rPr>
@@ -3945,8 +4688,19 @@
           <w:sz w:val="19"/>
           <w:szCs w:val="19"/>
         </w:rPr>
-        <w:t xml:space="preserve"> msdb</w:t>
-      </w:r>
+        <w:t xml:space="preserve"> </w:t>
+      </w:r>
+      <w:proofErr w:type="spellStart"/>
+      <w:r>
+        <w:rPr>
+          <w:rFonts w:ascii="Consolas" w:hAnsi="Consolas" w:cs="Consolas"/>
+          <w:color w:val="000000"/>
+          <w:sz w:val="19"/>
+          <w:szCs w:val="19"/>
+        </w:rPr>
+        <w:t>msdb</w:t>
+      </w:r>
+      <w:proofErr w:type="spellEnd"/>
       <w:r>
         <w:rPr>
           <w:rFonts w:ascii="Consolas" w:hAnsi="Consolas" w:cs="Consolas"/>
@@ -4026,7 +4780,17 @@
           <w:sz w:val="19"/>
           <w:szCs w:val="19"/>
         </w:rPr>
-        <w:t xml:space="preserve"> bs</w:t>
+        <w:t xml:space="preserve"> </w:t>
+      </w:r>
+      <w:proofErr w:type="spellStart"/>
+      <w:r>
+        <w:rPr>
+          <w:rFonts w:ascii="Consolas" w:hAnsi="Consolas" w:cs="Consolas"/>
+          <w:color w:val="000000"/>
+          <w:sz w:val="19"/>
+          <w:szCs w:val="19"/>
+        </w:rPr>
+        <w:t>bs</w:t>
       </w:r>
       <w:r>
         <w:rPr>
@@ -4046,6 +4810,7 @@
         </w:rPr>
         <w:t>media_set_id</w:t>
       </w:r>
+      <w:proofErr w:type="spellEnd"/>
       <w:r>
         <w:rPr>
           <w:rFonts w:ascii="Consolas" w:hAnsi="Consolas" w:cs="Consolas"/>
@@ -4062,7 +4827,17 @@
           <w:sz w:val="19"/>
           <w:szCs w:val="19"/>
         </w:rPr>
-        <w:t xml:space="preserve"> bs</w:t>
+        <w:t xml:space="preserve"> </w:t>
+      </w:r>
+      <w:proofErr w:type="spellStart"/>
+      <w:r>
+        <w:rPr>
+          <w:rFonts w:ascii="Consolas" w:hAnsi="Consolas" w:cs="Consolas"/>
+          <w:color w:val="000000"/>
+          <w:sz w:val="19"/>
+          <w:szCs w:val="19"/>
+        </w:rPr>
+        <w:t>bs</w:t>
       </w:r>
       <w:r>
         <w:rPr>
@@ -4082,6 +4857,7 @@
         </w:rPr>
         <w:t>backup_finish_date</w:t>
       </w:r>
+      <w:proofErr w:type="spellEnd"/>
       <w:r>
         <w:rPr>
           <w:rFonts w:ascii="Consolas" w:hAnsi="Consolas" w:cs="Consolas"/>
@@ -4098,7 +4874,17 @@
           <w:sz w:val="19"/>
           <w:szCs w:val="19"/>
         </w:rPr>
-        <w:t xml:space="preserve"> bs</w:t>
+        <w:t xml:space="preserve"> </w:t>
+      </w:r>
+      <w:proofErr w:type="spellStart"/>
+      <w:r>
+        <w:rPr>
+          <w:rFonts w:ascii="Consolas" w:hAnsi="Consolas" w:cs="Consolas"/>
+          <w:color w:val="000000"/>
+          <w:sz w:val="19"/>
+          <w:szCs w:val="19"/>
+        </w:rPr>
+        <w:t>bs</w:t>
       </w:r>
       <w:r>
         <w:rPr>
@@ -4118,6 +4904,7 @@
         </w:rPr>
         <w:t>type</w:t>
       </w:r>
+      <w:proofErr w:type="spellEnd"/>
       <w:r>
         <w:rPr>
           <w:rFonts w:ascii="Consolas" w:hAnsi="Consolas" w:cs="Consolas"/>
@@ -4134,7 +4921,17 @@
           <w:sz w:val="19"/>
           <w:szCs w:val="19"/>
         </w:rPr>
-        <w:t xml:space="preserve"> bs</w:t>
+        <w:t xml:space="preserve"> </w:t>
+      </w:r>
+      <w:proofErr w:type="spellStart"/>
+      <w:r>
+        <w:rPr>
+          <w:rFonts w:ascii="Consolas" w:hAnsi="Consolas" w:cs="Consolas"/>
+          <w:color w:val="000000"/>
+          <w:sz w:val="19"/>
+          <w:szCs w:val="19"/>
+        </w:rPr>
+        <w:t>bs</w:t>
       </w:r>
       <w:r>
         <w:rPr>
@@ -4154,6 +4951,7 @@
         </w:rPr>
         <w:t>backup_size</w:t>
       </w:r>
+      <w:proofErr w:type="spellEnd"/>
       <w:r>
         <w:rPr>
           <w:rFonts w:ascii="Consolas" w:hAnsi="Consolas" w:cs="Consolas"/>
@@ -4170,7 +4968,17 @@
           <w:sz w:val="19"/>
           <w:szCs w:val="19"/>
         </w:rPr>
-        <w:t xml:space="preserve"> bs</w:t>
+        <w:t xml:space="preserve"> </w:t>
+      </w:r>
+      <w:proofErr w:type="spellStart"/>
+      <w:r>
+        <w:rPr>
+          <w:rFonts w:ascii="Consolas" w:hAnsi="Consolas" w:cs="Consolas"/>
+          <w:color w:val="000000"/>
+          <w:sz w:val="19"/>
+          <w:szCs w:val="19"/>
+        </w:rPr>
+        <w:t>bs</w:t>
       </w:r>
       <w:r>
         <w:rPr>
@@ -4190,6 +4998,7 @@
         </w:rPr>
         <w:t>compressed_backup_size</w:t>
       </w:r>
+      <w:proofErr w:type="spellEnd"/>
       <w:r>
         <w:rPr>
           <w:rFonts w:ascii="Consolas" w:hAnsi="Consolas" w:cs="Consolas"/>
@@ -4206,7 +5015,17 @@
           <w:sz w:val="19"/>
           <w:szCs w:val="19"/>
         </w:rPr>
-        <w:t xml:space="preserve"> mf</w:t>
+        <w:t xml:space="preserve"> </w:t>
+      </w:r>
+      <w:proofErr w:type="spellStart"/>
+      <w:r>
+        <w:rPr>
+          <w:rFonts w:ascii="Consolas" w:hAnsi="Consolas" w:cs="Consolas"/>
+          <w:color w:val="000000"/>
+          <w:sz w:val="19"/>
+          <w:szCs w:val="19"/>
+        </w:rPr>
+        <w:t>mf</w:t>
       </w:r>
       <w:r>
         <w:rPr>
@@ -4226,6 +5045,7 @@
         </w:rPr>
         <w:t>physical_device_name</w:t>
       </w:r>
+      <w:proofErr w:type="spellEnd"/>
     </w:p>
     <w:p>
       <w:pPr>
@@ -4256,7 +5076,17 @@
           <w:sz w:val="19"/>
           <w:szCs w:val="19"/>
         </w:rPr>
-        <w:t xml:space="preserve"> dbo</w:t>
+        <w:t xml:space="preserve"> </w:t>
+      </w:r>
+      <w:proofErr w:type="spellStart"/>
+      <w:r>
+        <w:rPr>
+          <w:rFonts w:ascii="Consolas" w:hAnsi="Consolas" w:cs="Consolas"/>
+          <w:color w:val="000000"/>
+          <w:sz w:val="19"/>
+          <w:szCs w:val="19"/>
+        </w:rPr>
+        <w:t>dbo</w:t>
       </w:r>
       <w:r>
         <w:rPr>
@@ -4274,7 +5104,17 @@
           <w:sz w:val="19"/>
           <w:szCs w:val="19"/>
         </w:rPr>
-        <w:t xml:space="preserve">backupset </w:t>
+        <w:t>backupset</w:t>
+      </w:r>
+      <w:proofErr w:type="spellEnd"/>
+      <w:r>
+        <w:rPr>
+          <w:rFonts w:ascii="Consolas" w:hAnsi="Consolas" w:cs="Consolas"/>
+          <w:color w:val="000000"/>
+          <w:sz w:val="19"/>
+          <w:szCs w:val="19"/>
+        </w:rPr>
+        <w:t xml:space="preserve"> </w:t>
       </w:r>
       <w:r>
         <w:rPr>
@@ -4328,7 +5168,17 @@
           <w:sz w:val="19"/>
           <w:szCs w:val="19"/>
         </w:rPr>
-        <w:t xml:space="preserve"> dbo</w:t>
+        <w:t xml:space="preserve"> </w:t>
+      </w:r>
+      <w:proofErr w:type="spellStart"/>
+      <w:r>
+        <w:rPr>
+          <w:rFonts w:ascii="Consolas" w:hAnsi="Consolas" w:cs="Consolas"/>
+          <w:color w:val="000000"/>
+          <w:sz w:val="19"/>
+          <w:szCs w:val="19"/>
+        </w:rPr>
+        <w:t>dbo</w:t>
       </w:r>
       <w:r>
         <w:rPr>
@@ -4346,7 +5196,17 @@
           <w:sz w:val="19"/>
           <w:szCs w:val="19"/>
         </w:rPr>
-        <w:t xml:space="preserve">backupmediafamily </w:t>
+        <w:t>backupmediafamily</w:t>
+      </w:r>
+      <w:proofErr w:type="spellEnd"/>
+      <w:r>
+        <w:rPr>
+          <w:rFonts w:ascii="Consolas" w:hAnsi="Consolas" w:cs="Consolas"/>
+          <w:color w:val="000000"/>
+          <w:sz w:val="19"/>
+          <w:szCs w:val="19"/>
+        </w:rPr>
+        <w:t xml:space="preserve"> </w:t>
       </w:r>
       <w:r>
         <w:rPr>
@@ -4382,7 +5242,17 @@
           <w:sz w:val="19"/>
           <w:szCs w:val="19"/>
         </w:rPr>
-        <w:t xml:space="preserve"> bs</w:t>
+        <w:t xml:space="preserve"> </w:t>
+      </w:r>
+      <w:proofErr w:type="spellStart"/>
+      <w:r>
+        <w:rPr>
+          <w:rFonts w:ascii="Consolas" w:hAnsi="Consolas" w:cs="Consolas"/>
+          <w:color w:val="000000"/>
+          <w:sz w:val="19"/>
+          <w:szCs w:val="19"/>
+        </w:rPr>
+        <w:t>bs</w:t>
       </w:r>
       <w:r>
         <w:rPr>
@@ -4400,7 +5270,17 @@
           <w:sz w:val="19"/>
           <w:szCs w:val="19"/>
         </w:rPr>
-        <w:t xml:space="preserve">media_set_id </w:t>
+        <w:t>media_set_id</w:t>
+      </w:r>
+      <w:proofErr w:type="spellEnd"/>
+      <w:r>
+        <w:rPr>
+          <w:rFonts w:ascii="Consolas" w:hAnsi="Consolas" w:cs="Consolas"/>
+          <w:color w:val="000000"/>
+          <w:sz w:val="19"/>
+          <w:szCs w:val="19"/>
+        </w:rPr>
+        <w:t xml:space="preserve"> </w:t>
       </w:r>
       <w:r>
         <w:rPr>
@@ -4418,7 +5298,17 @@
           <w:sz w:val="19"/>
           <w:szCs w:val="19"/>
         </w:rPr>
-        <w:t xml:space="preserve"> mf</w:t>
+        <w:t xml:space="preserve"> </w:t>
+      </w:r>
+      <w:proofErr w:type="spellStart"/>
+      <w:r>
+        <w:rPr>
+          <w:rFonts w:ascii="Consolas" w:hAnsi="Consolas" w:cs="Consolas"/>
+          <w:color w:val="000000"/>
+          <w:sz w:val="19"/>
+          <w:szCs w:val="19"/>
+        </w:rPr>
+        <w:t>mf</w:t>
       </w:r>
       <w:r>
         <w:rPr>
@@ -4438,6 +5328,7 @@
         </w:rPr>
         <w:t>media_set_id</w:t>
       </w:r>
+      <w:proofErr w:type="spellEnd"/>
     </w:p>
     <w:p>
       <w:pPr>
@@ -4470,6 +5361,7 @@
         </w:rPr>
         <w:t xml:space="preserve"> </w:t>
       </w:r>
+      <w:proofErr w:type="spellStart"/>
       <w:r>
         <w:rPr>
           <w:rFonts w:ascii="Consolas" w:hAnsi="Consolas" w:cs="Consolas"/>
@@ -4479,6 +5371,7 @@
         </w:rPr>
         <w:t>database_name</w:t>
       </w:r>
+      <w:proofErr w:type="spellEnd"/>
       <w:r>
         <w:rPr>
           <w:rFonts w:ascii="Consolas" w:hAnsi="Consolas" w:cs="Consolas"/>
@@ -4513,7 +5406,27 @@
           <w:sz w:val="19"/>
           <w:szCs w:val="19"/>
         </w:rPr>
-        <w:t>'RestoreBase'</w:t>
+        <w:t>'</w:t>
+      </w:r>
+      <w:proofErr w:type="spellStart"/>
+      <w:r>
+        <w:rPr>
+          <w:rFonts w:ascii="Consolas" w:hAnsi="Consolas" w:cs="Consolas"/>
+          <w:color w:val="FF0000"/>
+          <w:sz w:val="19"/>
+          <w:szCs w:val="19"/>
+        </w:rPr>
+        <w:t>RestoreBase</w:t>
+      </w:r>
+      <w:proofErr w:type="spellEnd"/>
+      <w:r>
+        <w:rPr>
+          <w:rFonts w:ascii="Consolas" w:hAnsi="Consolas" w:cs="Consolas"/>
+          <w:color w:val="FF0000"/>
+          <w:sz w:val="19"/>
+          <w:szCs w:val="19"/>
+        </w:rPr>
+        <w:t>'</w:t>
       </w:r>
       <w:r>
         <w:rPr>
@@ -4558,7 +5471,27 @@
           <w:sz w:val="19"/>
           <w:szCs w:val="19"/>
         </w:rPr>
-        <w:t xml:space="preserve"> backup_finish_date </w:t>
+        <w:t xml:space="preserve"> </w:t>
+      </w:r>
+      <w:proofErr w:type="spellStart"/>
+      <w:r>
+        <w:rPr>
+          <w:rFonts w:ascii="Consolas" w:hAnsi="Consolas" w:cs="Consolas"/>
+          <w:color w:val="000000"/>
+          <w:sz w:val="19"/>
+          <w:szCs w:val="19"/>
+        </w:rPr>
+        <w:t>backup_finish_date</w:t>
+      </w:r>
+      <w:proofErr w:type="spellEnd"/>
+      <w:r>
+        <w:rPr>
+          <w:rFonts w:ascii="Consolas" w:hAnsi="Consolas" w:cs="Consolas"/>
+          <w:color w:val="000000"/>
+          <w:sz w:val="19"/>
+          <w:szCs w:val="19"/>
+        </w:rPr>
+        <w:t xml:space="preserve"> </w:t>
       </w:r>
       <w:r>
         <w:rPr>
@@ -4616,7 +5549,143 @@
         </w:rPr>
       </w:pPr>
     </w:p>
-    <w:p/>
+    <w:p>
+      <w:pPr>
+        <w:rPr>
+          <w:b/>
+          <w:bCs/>
+        </w:rPr>
+      </w:pPr>
+      <w:r>
+        <w:rPr>
+          <w:b/>
+          <w:bCs/>
+        </w:rPr>
+        <w:t xml:space="preserve">14. </w:t>
+      </w:r>
+      <w:proofErr w:type="spellStart"/>
+      <w:r>
+        <w:rPr>
+          <w:b/>
+          <w:bCs/>
+        </w:rPr>
+        <w:t>Raport</w:t>
+      </w:r>
+      <w:proofErr w:type="spellEnd"/>
+      <w:r>
+        <w:rPr>
+          <w:b/>
+          <w:bCs/>
+        </w:rPr>
+        <w:t xml:space="preserve"> Backup I Restore</w:t>
+      </w:r>
+    </w:p>
+    <w:p>
+      <w:pPr>
+        <w:rPr>
+          <w:b/>
+          <w:bCs/>
+        </w:rPr>
+      </w:pPr>
+      <w:r>
+        <w:rPr>
+          <w:b/>
+          <w:bCs/>
+        </w:rPr>
+        <w:drawing>
+          <wp:inline distT="0" distB="0" distL="0" distR="0" wp14:anchorId="2C7466EC" wp14:editId="75BCB560">
+            <wp:extent cx="5972810" cy="2788285"/>
+            <wp:effectExtent l="0" t="0" r="0" b="0"/>
+            <wp:docPr id="624070562" name="Obraz 1"/>
+            <wp:cNvGraphicFramePr>
+              <a:graphicFrameLocks xmlns:a="http://schemas.openxmlformats.org/drawingml/2006/main" noChangeAspect="1"/>
+            </wp:cNvGraphicFramePr>
+            <a:graphic xmlns:a="http://schemas.openxmlformats.org/drawingml/2006/main">
+              <a:graphicData uri="http://schemas.openxmlformats.org/drawingml/2006/picture">
+                <pic:pic xmlns:pic="http://schemas.openxmlformats.org/drawingml/2006/picture">
+                  <pic:nvPicPr>
+                    <pic:cNvPr id="624070562" name=""/>
+                    <pic:cNvPicPr/>
+                  </pic:nvPicPr>
+                  <pic:blipFill>
+                    <a:blip r:embed="rId4"/>
+                    <a:stretch>
+                      <a:fillRect/>
+                    </a:stretch>
+                  </pic:blipFill>
+                  <pic:spPr>
+                    <a:xfrm>
+                      <a:off x="0" y="0"/>
+                      <a:ext cx="5972810" cy="2788285"/>
+                    </a:xfrm>
+                    <a:prstGeom prst="rect">
+                      <a:avLst/>
+                    </a:prstGeom>
+                  </pic:spPr>
+                </pic:pic>
+              </a:graphicData>
+            </a:graphic>
+          </wp:inline>
+        </w:drawing>
+      </w:r>
+    </w:p>
+    <w:p>
+      <w:pPr>
+        <w:rPr>
+          <w:b/>
+          <w:bCs/>
+        </w:rPr>
+      </w:pPr>
+      <w:r>
+        <w:rPr>
+          <w:b/>
+          <w:bCs/>
+        </w:rPr>
+        <w:lastRenderedPageBreak/>
+        <w:drawing>
+          <wp:inline distT="0" distB="0" distL="0" distR="0" wp14:anchorId="0F9A1918" wp14:editId="6A1F8462">
+            <wp:extent cx="5972810" cy="4524375"/>
+            <wp:effectExtent l="0" t="0" r="0" b="0"/>
+            <wp:docPr id="1242046800" name="Obraz 1" descr="Obraz zawierający tekst, zrzut ekranu, numer, Równolegle&#10;&#10;Opis wygenerowany automatycznie"/>
+            <wp:cNvGraphicFramePr>
+              <a:graphicFrameLocks xmlns:a="http://schemas.openxmlformats.org/drawingml/2006/main" noChangeAspect="1"/>
+            </wp:cNvGraphicFramePr>
+            <a:graphic xmlns:a="http://schemas.openxmlformats.org/drawingml/2006/main">
+              <a:graphicData uri="http://schemas.openxmlformats.org/drawingml/2006/picture">
+                <pic:pic xmlns:pic="http://schemas.openxmlformats.org/drawingml/2006/picture">
+                  <pic:nvPicPr>
+                    <pic:cNvPr id="1242046800" name="Obraz 1" descr="Obraz zawierający tekst, zrzut ekranu, numer, Równolegle&#10;&#10;Opis wygenerowany automatycznie"/>
+                    <pic:cNvPicPr/>
+                  </pic:nvPicPr>
+                  <pic:blipFill rotWithShape="1">
+                    <a:blip r:embed="rId5"/>
+                    <a:srcRect b="9386"/>
+                    <a:stretch/>
+                  </pic:blipFill>
+                  <pic:spPr bwMode="auto">
+                    <a:xfrm>
+                      <a:off x="0" y="0"/>
+                      <a:ext cx="5972810" cy="4524375"/>
+                    </a:xfrm>
+                    <a:prstGeom prst="rect">
+                      <a:avLst/>
+                    </a:prstGeom>
+                    <a:ln>
+                      <a:noFill/>
+                    </a:ln>
+                    <a:extLst>
+                      <a:ext uri="{53640926-AAD7-44D8-BBD7-CCE9431645EC}">
+                        <a14:shadowObscured xmlns:a14="http://schemas.microsoft.com/office/drawing/2010/main"/>
+                      </a:ext>
+                    </a:extLst>
+                  </pic:spPr>
+                </pic:pic>
+              </a:graphicData>
+            </a:graphic>
+          </wp:inline>
+        </w:drawing>
+      </w:r>
+    </w:p>
     <w:sectPr>
       <w:pgSz w:w="12240" w:h="15840"/>
       <w:pgMar w:top="1417" w:right="1417" w:bottom="1417" w:left="1417" w:header="720" w:footer="720" w:gutter="0"/>

</xml_diff>